<commit_message>
fixed image in section C
</commit_message>
<xml_diff>
--- a/Ex2/Assignment2 - programming.docx
+++ b/Ex2/Assignment2 - programming.docx
@@ -1846,32 +1846,59 @@
         <w:rPr>
           <w:b/>
           <w:bCs/>
-        </w:rPr>
-        <w:pict>
-          <v:shapetype id="_x0000_t75" coordsize="21600,21600" o:spt="75" o:preferrelative="t" path="m@4@5l@4@11@9@11@9@5xe" filled="f" stroked="f">
-            <v:stroke joinstyle="miter"/>
-            <v:formulas>
-              <v:f eqn="if lineDrawn pixelLineWidth 0"/>
-              <v:f eqn="sum @0 1 0"/>
-              <v:f eqn="sum 0 0 @1"/>
-              <v:f eqn="prod @2 1 2"/>
-              <v:f eqn="prod @3 21600 pixelWidth"/>
-              <v:f eqn="prod @3 21600 pixelHeight"/>
-              <v:f eqn="sum @0 0 1"/>
-              <v:f eqn="prod @6 1 2"/>
-              <v:f eqn="prod @7 21600 pixelWidth"/>
-              <v:f eqn="sum @8 21600 0"/>
-              <v:f eqn="prod @7 21600 pixelHeight"/>
-              <v:f eqn="sum @10 21600 0"/>
-            </v:formulas>
-            <v:path o:extrusionok="f" gradientshapeok="t" o:connecttype="rect"/>
-            <o:lock v:ext="edit" aspectratio="t"/>
-          </v:shapetype>
-          <v:shape id="_x0000_i1025" type="#_x0000_t75" style="width:461pt;height:345.05pt">
-            <v:imagedata r:id="rId7" o:title="section C - empirical and true errors"/>
-          </v:shape>
-        </w:pict>
-      </w:r>
+          <w:noProof/>
+        </w:rPr>
+        <w:drawing>
+          <wp:inline distT="0" distB="0" distL="0" distR="0">
+            <wp:extent cx="5854700" cy="4387850"/>
+            <wp:effectExtent l="0" t="0" r="0" b="0"/>
+            <wp:docPr id="3" name="Picture 3" descr="C:\Users\Itay\PycharmProjects\IntroToML\Ex2\Intervals\section C - empirical and true errors.png"/>
+            <wp:cNvGraphicFramePr>
+              <a:graphicFrameLocks xmlns:a="http://schemas.openxmlformats.org/drawingml/2006/main" noChangeAspect="1"/>
+            </wp:cNvGraphicFramePr>
+            <a:graphic xmlns:a="http://schemas.openxmlformats.org/drawingml/2006/main">
+              <a:graphicData uri="http://schemas.openxmlformats.org/drawingml/2006/picture">
+                <pic:pic xmlns:pic="http://schemas.openxmlformats.org/drawingml/2006/picture">
+                  <pic:nvPicPr>
+                    <pic:cNvPr id="0" name="Picture 3" descr="C:\Users\Itay\PycharmProjects\IntroToML\Ex2\Intervals\section C - empirical and true errors.png"/>
+                    <pic:cNvPicPr>
+                      <a:picLocks noChangeAspect="1" noChangeArrowheads="1"/>
+                    </pic:cNvPicPr>
+                  </pic:nvPicPr>
+                  <pic:blipFill>
+                    <a:blip r:embed="rId7">
+                      <a:extLst>
+                        <a:ext uri="{28A0092B-C50C-407E-A947-70E740481C1C}">
+                          <a14:useLocalDpi xmlns:a14="http://schemas.microsoft.com/office/drawing/2010/main" val="0"/>
+                        </a:ext>
+                      </a:extLst>
+                    </a:blip>
+                    <a:srcRect/>
+                    <a:stretch>
+                      <a:fillRect/>
+                    </a:stretch>
+                  </pic:blipFill>
+                  <pic:spPr bwMode="auto">
+                    <a:xfrm>
+                      <a:off x="0" y="0"/>
+                      <a:ext cx="5854700" cy="4387850"/>
+                    </a:xfrm>
+                    <a:prstGeom prst="rect">
+                      <a:avLst/>
+                    </a:prstGeom>
+                    <a:noFill/>
+                    <a:ln>
+                      <a:noFill/>
+                    </a:ln>
+                  </pic:spPr>
+                </pic:pic>
+              </a:graphicData>
+            </a:graphic>
+          </wp:inline>
+        </w:drawing>
+      </w:r>
+      <w:bookmarkStart w:id="0" w:name="_GoBack"/>
+      <w:bookmarkEnd w:id="0"/>
     </w:p>
     <w:p>
       <w:r>
@@ -2225,8 +2252,6 @@
       <w:r>
         <w:t>After this we can find an hypothesis from this class that minimizes the empirical error on both train and test datasets together. This is because, as we saw in subsection C, the true error decreases as we train on more samples.</w:t>
       </w:r>
-      <w:bookmarkStart w:id="0" w:name="_GoBack"/>
-      <w:bookmarkEnd w:id="0"/>
     </w:p>
     <w:sectPr>
       <w:pgSz w:w="12240" w:h="15840"/>

</xml_diff>